<commit_message>
Modificacion de Los procesos clave Vision-Alcance/Alcance-vision-2-2.3.docx, al igual que sus ID´s y los pasos del proceso
</commit_message>
<xml_diff>
--- a/Vision-Alcance/Alcance-vision-2-2.3.docx
+++ b/Vision-Alcance/Alcance-vision-2-2.3.docx
@@ -71,7 +71,25 @@
           <w:szCs w:val="24"/>
           <w:lang w:val="es-MX"/>
         </w:rPr>
-        <w:t>El sistema es pensado para poder realizar compras de una manera más sofisticada por medio de internet, todo este sistema estará dirigido a personas que tienen la facilidad de comprar productos a través de páginas web y que su pedido sea enviado hasta sus manos de forma rápida, segura y el producto en buenas condiciones</w:t>
+        <w:t xml:space="preserve">El sistema es pensado para poder realizar compras de una manera más </w:t>
+      </w:r>
+      <w:r>
+        <w:rPr>
+          <w:rFonts w:ascii="Arial" w:hAnsi="Arial" w:cs="Arial"/>
+          <w:sz w:val="24"/>
+          <w:szCs w:val="24"/>
+          <w:lang w:val="es-MX"/>
+        </w:rPr>
+        <w:t xml:space="preserve">fácil y rápida </w:t>
+      </w:r>
+      <w:r>
+        <w:rPr>
+          <w:rFonts w:ascii="Arial" w:hAnsi="Arial" w:cs="Arial"/>
+          <w:sz w:val="24"/>
+          <w:szCs w:val="24"/>
+          <w:lang w:val="es-MX"/>
+        </w:rPr>
+        <w:t>por medio de internet, todo este sistema estará dirigido a personas que tienen la facilidad de comprar productos a través de páginas web y que su pedido sea enviado hasta sus manos de forma rápida, segura y el producto en buenas condiciones</w:t>
       </w:r>
     </w:p>
     <w:p>
@@ -285,7 +303,39 @@
                 <w:szCs w:val="24"/>
                 <w:lang w:val="es-MX"/>
               </w:rPr>
-              <w:t>Dar una organización que sea simple y atractiva de la pagina, para qe el usuario tenga una navegación fácil y rápida por todo el catálogo de productos</w:t>
+              <w:t xml:space="preserve">Dar una organización que sea simple y atractiva de la </w:t>
+            </w:r>
+            <w:r>
+              <w:rPr>
+                <w:sz w:val="24"/>
+                <w:szCs w:val="24"/>
+                <w:lang w:val="es-MX"/>
+              </w:rPr>
+              <w:t>página</w:t>
+            </w:r>
+            <w:r>
+              <w:rPr>
+                <w:sz w:val="24"/>
+                <w:szCs w:val="24"/>
+                <w:lang w:val="es-MX"/>
+              </w:rPr>
+              <w:t>, para q</w:t>
+            </w:r>
+            <w:r>
+              <w:rPr>
+                <w:sz w:val="24"/>
+                <w:szCs w:val="24"/>
+                <w:lang w:val="es-MX"/>
+              </w:rPr>
+              <w:t>u</w:t>
+            </w:r>
+            <w:r>
+              <w:rPr>
+                <w:sz w:val="24"/>
+                <w:szCs w:val="24"/>
+                <w:lang w:val="es-MX"/>
+              </w:rPr>
+              <w:t>e el usuario tenga una navegación fácil y rápida por todo el catálogo de productos</w:t>
             </w:r>
           </w:p>
         </w:tc>
@@ -827,7 +877,25 @@
                 <w:szCs w:val="24"/>
                 <w:lang w:val="es-MX"/>
               </w:rPr>
-              <w:t>Busc_v1</w:t>
+              <w:t>V</w:t>
+            </w:r>
+            <w:r>
+              <w:rPr>
+                <w:rFonts w:ascii="Arial" w:hAnsi="Arial" w:cs="Arial"/>
+                <w:sz w:val="24"/>
+                <w:szCs w:val="24"/>
+                <w:lang w:val="es-MX"/>
+              </w:rPr>
+              <w:t>S</w:t>
+            </w:r>
+            <w:r>
+              <w:rPr>
+                <w:rFonts w:ascii="Arial" w:hAnsi="Arial" w:cs="Arial"/>
+                <w:sz w:val="24"/>
+                <w:szCs w:val="24"/>
+                <w:lang w:val="es-MX"/>
+              </w:rPr>
+              <w:t>_V1</w:t>
             </w:r>
           </w:p>
         </w:tc>
@@ -852,7 +920,7 @@
                 <w:szCs w:val="24"/>
                 <w:lang w:val="es-MX"/>
               </w:rPr>
-              <w:t>Buscar un producto</w:t>
+              <w:t>Ventas</w:t>
             </w:r>
           </w:p>
         </w:tc>
@@ -877,7 +945,25 @@
                 <w:szCs w:val="24"/>
                 <w:lang w:val="es-MX"/>
               </w:rPr>
-              <w:t>Este proceso permite al usuario buscar un producto de la tienda.</w:t>
+              <w:t xml:space="preserve">El proceso ayudara al usuario </w:t>
+            </w:r>
+            <w:r>
+              <w:rPr>
+                <w:rFonts w:ascii="Arial" w:hAnsi="Arial" w:cs="Arial"/>
+                <w:sz w:val="24"/>
+                <w:szCs w:val="24"/>
+                <w:lang w:val="es-MX"/>
+              </w:rPr>
+              <w:t xml:space="preserve">a </w:t>
+            </w:r>
+            <w:r>
+              <w:rPr>
+                <w:rFonts w:ascii="Arial" w:hAnsi="Arial" w:cs="Arial"/>
+                <w:sz w:val="24"/>
+                <w:szCs w:val="24"/>
+                <w:lang w:val="es-MX"/>
+              </w:rPr>
+              <w:t>buscar un producto por medio de la página para al final poder adquirir el producto.</w:t>
             </w:r>
           </w:p>
           <w:p>
@@ -905,7 +991,7 @@
               <w:pStyle w:val="Prrafodelista"/>
               <w:numPr>
                 <w:ilvl w:val="0"/>
-                <w:numId w:val="1"/>
+                <w:numId w:val="9"/>
               </w:numPr>
               <w:jc w:val="both"/>
               <w:rPr>
@@ -922,7 +1008,7 @@
                 <w:szCs w:val="24"/>
                 <w:lang w:val="es-MX"/>
               </w:rPr>
-              <w:t>El usuario introducirá el nombre del producto, esto será manejado por palabras claves que tendrá el producto o la categoría del producto</w:t>
+              <w:t>El cliente entra a un catalogo</w:t>
             </w:r>
           </w:p>
           <w:p>
@@ -930,7 +1016,7 @@
               <w:pStyle w:val="Prrafodelista"/>
               <w:numPr>
                 <w:ilvl w:val="0"/>
-                <w:numId w:val="1"/>
+                <w:numId w:val="9"/>
               </w:numPr>
               <w:jc w:val="both"/>
               <w:rPr>
@@ -947,7 +1033,7 @@
                 <w:szCs w:val="24"/>
                 <w:lang w:val="es-MX"/>
               </w:rPr>
-              <w:t>El usuario podrá buscar si hay productos en bodega o no.</w:t>
+              <w:t xml:space="preserve">Realiza la búsqueda de su producto que desea comprar </w:t>
             </w:r>
           </w:p>
           <w:p>
@@ -955,7 +1041,7 @@
               <w:pStyle w:val="Prrafodelista"/>
               <w:numPr>
                 <w:ilvl w:val="0"/>
-                <w:numId w:val="1"/>
+                <w:numId w:val="9"/>
               </w:numPr>
               <w:jc w:val="both"/>
               <w:rPr>
@@ -972,104 +1058,7 @@
                 <w:szCs w:val="24"/>
                 <w:lang w:val="es-MX"/>
               </w:rPr>
-              <w:t>El usuario podrá guardar el ID del producto</w:t>
-            </w:r>
-          </w:p>
-        </w:tc>
-      </w:tr>
-      <w:tr>
-        <w:tc>
-          <w:tcPr>
-            <w:tcW w:w="1898" w:type="dxa"/>
-          </w:tcPr>
-          <w:p>
-            <w:pPr>
-              <w:jc w:val="both"/>
-              <w:rPr>
-                <w:rFonts w:ascii="Arial" w:hAnsi="Arial" w:cs="Arial"/>
-                <w:sz w:val="24"/>
-                <w:szCs w:val="24"/>
-                <w:lang w:val="es-MX"/>
-              </w:rPr>
-            </w:pPr>
-            <w:r>
-              <w:rPr>
-                <w:rFonts w:ascii="Arial" w:hAnsi="Arial" w:cs="Arial"/>
-                <w:sz w:val="24"/>
-                <w:szCs w:val="24"/>
-                <w:lang w:val="es-MX"/>
-              </w:rPr>
-              <w:t>List_v1</w:t>
-            </w:r>
-          </w:p>
-        </w:tc>
-        <w:tc>
-          <w:tcPr>
-            <w:tcW w:w="2595" w:type="dxa"/>
-          </w:tcPr>
-          <w:p>
-            <w:pPr>
-              <w:jc w:val="both"/>
-              <w:rPr>
-                <w:rFonts w:ascii="Arial" w:hAnsi="Arial" w:cs="Arial"/>
-                <w:sz w:val="24"/>
-                <w:szCs w:val="24"/>
-                <w:lang w:val="es-MX"/>
-              </w:rPr>
-            </w:pPr>
-            <w:r>
-              <w:rPr>
-                <w:rFonts w:ascii="Arial" w:hAnsi="Arial" w:cs="Arial"/>
-                <w:sz w:val="24"/>
-                <w:szCs w:val="24"/>
-                <w:lang w:val="es-MX"/>
-              </w:rPr>
-              <w:t xml:space="preserve">Agregar a la lista de deseos </w:t>
-            </w:r>
-          </w:p>
-        </w:tc>
-        <w:tc>
-          <w:tcPr>
-            <w:tcW w:w="4335" w:type="dxa"/>
-          </w:tcPr>
-          <w:p>
-            <w:pPr>
-              <w:jc w:val="both"/>
-              <w:rPr>
-                <w:rFonts w:ascii="Arial" w:hAnsi="Arial" w:cs="Arial"/>
-                <w:sz w:val="24"/>
-                <w:szCs w:val="24"/>
-                <w:lang w:val="es-MX"/>
-              </w:rPr>
-            </w:pPr>
-            <w:r>
-              <w:rPr>
-                <w:rFonts w:ascii="Arial" w:hAnsi="Arial" w:cs="Arial"/>
-                <w:sz w:val="24"/>
-                <w:szCs w:val="24"/>
-                <w:lang w:val="es-MX"/>
-              </w:rPr>
-              <w:t>Este proceso permite al usuario agregar a una lista para poder apartar productos que él vaya buscando y en un futuro comprar.</w:t>
-            </w:r>
-          </w:p>
-          <w:p>
-            <w:pPr>
-              <w:jc w:val="both"/>
-              <w:rPr>
-                <w:rFonts w:ascii="Arial" w:hAnsi="Arial" w:cs="Arial"/>
-                <w:sz w:val="24"/>
-                <w:szCs w:val="24"/>
-                <w:lang w:val="es-MX"/>
-              </w:rPr>
-            </w:pPr>
-            <w:r>
-              <w:rPr>
-                <w:rFonts w:ascii="Arial" w:hAnsi="Arial" w:cs="Arial"/>
-                <w:sz w:val="24"/>
-                <w:szCs w:val="24"/>
-                <w:lang w:val="es-MX"/>
-              </w:rPr>
-              <w:t>Pasos:</w:t>
+              <w:t>Selecciona el producto que le sea de interés</w:t>
             </w:r>
           </w:p>
           <w:p>
@@ -1077,7 +1066,7 @@
               <w:pStyle w:val="Prrafodelista"/>
               <w:numPr>
                 <w:ilvl w:val="0"/>
-                <w:numId w:val="2"/>
+                <w:numId w:val="9"/>
               </w:numPr>
               <w:jc w:val="both"/>
               <w:rPr>
@@ -1094,7 +1083,7 @@
                 <w:szCs w:val="24"/>
                 <w:lang w:val="es-MX"/>
               </w:rPr>
-              <w:t>El usuario tendrá que buscar un producto que le sea interesante.</w:t>
+              <w:t xml:space="preserve">El cliente agregara el producto al carrito de compras </w:t>
             </w:r>
           </w:p>
           <w:p>
@@ -1102,7 +1091,7 @@
               <w:pStyle w:val="Prrafodelista"/>
               <w:numPr>
                 <w:ilvl w:val="0"/>
-                <w:numId w:val="2"/>
+                <w:numId w:val="9"/>
               </w:numPr>
               <w:jc w:val="both"/>
               <w:rPr>
@@ -1119,7 +1108,122 @@
                 <w:szCs w:val="24"/>
                 <w:lang w:val="es-MX"/>
               </w:rPr>
-              <w:t>El usuario tendrá que anotar la tienda en la cual vio el producto.</w:t>
+              <w:t xml:space="preserve">El cliente pasa por caja para la compra del producto </w:t>
+            </w:r>
+          </w:p>
+        </w:tc>
+      </w:tr>
+      <w:tr>
+        <w:tc>
+          <w:tcPr>
+            <w:tcW w:w="1898" w:type="dxa"/>
+          </w:tcPr>
+          <w:p>
+            <w:pPr>
+              <w:jc w:val="both"/>
+              <w:rPr>
+                <w:rFonts w:ascii="Arial" w:hAnsi="Arial" w:cs="Arial"/>
+                <w:sz w:val="24"/>
+                <w:szCs w:val="24"/>
+                <w:lang w:val="es-MX"/>
+              </w:rPr>
+            </w:pPr>
+            <w:r>
+              <w:rPr>
+                <w:rFonts w:ascii="Arial" w:hAnsi="Arial" w:cs="Arial"/>
+                <w:sz w:val="24"/>
+                <w:szCs w:val="24"/>
+                <w:lang w:val="es-MX"/>
+              </w:rPr>
+              <w:t>RP_V1</w:t>
+            </w:r>
+          </w:p>
+        </w:tc>
+        <w:tc>
+          <w:tcPr>
+            <w:tcW w:w="2595" w:type="dxa"/>
+          </w:tcPr>
+          <w:p>
+            <w:pPr>
+              <w:jc w:val="both"/>
+              <w:rPr>
+                <w:rFonts w:ascii="Arial" w:hAnsi="Arial" w:cs="Arial"/>
+                <w:sz w:val="24"/>
+                <w:szCs w:val="24"/>
+                <w:lang w:val="es-MX"/>
+              </w:rPr>
+            </w:pPr>
+            <w:r>
+              <w:rPr>
+                <w:rFonts w:ascii="Arial" w:hAnsi="Arial" w:cs="Arial"/>
+                <w:sz w:val="24"/>
+                <w:szCs w:val="24"/>
+                <w:lang w:val="es-MX"/>
+              </w:rPr>
+              <w:t>Recibir pedido</w:t>
+            </w:r>
+            <w:r>
+              <w:rPr>
+                <w:rFonts w:ascii="Arial" w:hAnsi="Arial" w:cs="Arial"/>
+                <w:sz w:val="24"/>
+                <w:szCs w:val="24"/>
+                <w:lang w:val="es-MX"/>
+              </w:rPr>
+              <w:t xml:space="preserve"> </w:t>
+            </w:r>
+          </w:p>
+        </w:tc>
+        <w:tc>
+          <w:tcPr>
+            <w:tcW w:w="4335" w:type="dxa"/>
+          </w:tcPr>
+          <w:p>
+            <w:pPr>
+              <w:jc w:val="both"/>
+              <w:rPr>
+                <w:rFonts w:ascii="Arial" w:hAnsi="Arial" w:cs="Arial"/>
+                <w:sz w:val="24"/>
+                <w:szCs w:val="24"/>
+                <w:lang w:val="es-MX"/>
+              </w:rPr>
+            </w:pPr>
+            <w:r>
+              <w:rPr>
+                <w:rFonts w:ascii="Arial" w:hAnsi="Arial" w:cs="Arial"/>
+                <w:sz w:val="24"/>
+                <w:szCs w:val="24"/>
+                <w:lang w:val="es-MX"/>
+              </w:rPr>
+              <w:t xml:space="preserve">Este proceso permite al usuario </w:t>
+            </w:r>
+            <w:r>
+              <w:rPr>
+                <w:rFonts w:ascii="Arial" w:hAnsi="Arial" w:cs="Arial"/>
+                <w:sz w:val="24"/>
+                <w:szCs w:val="24"/>
+                <w:lang w:val="es-MX"/>
+              </w:rPr>
+              <w:t>realizar el pedido, por medio de la página web la cual el cliente puede finalizar su compra o anularla.</w:t>
+            </w:r>
+          </w:p>
+          <w:p>
+            <w:pPr>
+              <w:jc w:val="both"/>
+              <w:rPr>
+                <w:rFonts w:ascii="Arial" w:hAnsi="Arial" w:cs="Arial"/>
+                <w:sz w:val="24"/>
+                <w:szCs w:val="24"/>
+                <w:lang w:val="es-MX"/>
+              </w:rPr>
+            </w:pPr>
+            <w:r>
+              <w:rPr>
+                <w:rFonts w:ascii="Arial" w:hAnsi="Arial" w:cs="Arial"/>
+                <w:sz w:val="24"/>
+                <w:szCs w:val="24"/>
+                <w:lang w:val="es-MX"/>
+              </w:rPr>
+              <w:t>Pasos:</w:t>
             </w:r>
           </w:p>
           <w:p>
@@ -1127,7 +1231,7 @@
               <w:pStyle w:val="Prrafodelista"/>
               <w:numPr>
                 <w:ilvl w:val="0"/>
-                <w:numId w:val="2"/>
+                <w:numId w:val="10"/>
               </w:numPr>
               <w:jc w:val="both"/>
               <w:rPr>
@@ -1144,7 +1248,57 @@
                 <w:szCs w:val="24"/>
                 <w:lang w:val="es-MX"/>
               </w:rPr>
-              <w:t>El usuario a la hora de hacer la compra tendrá que volver a checar si el producto esta aun en bodega o no</w:t>
+              <w:t>El cliente deberá tener una cuenta para poder realizar el pedido.</w:t>
+            </w:r>
+          </w:p>
+          <w:p>
+            <w:pPr>
+              <w:pStyle w:val="Prrafodelista"/>
+              <w:numPr>
+                <w:ilvl w:val="0"/>
+                <w:numId w:val="10"/>
+              </w:numPr>
+              <w:jc w:val="both"/>
+              <w:rPr>
+                <w:rFonts w:ascii="Arial" w:hAnsi="Arial" w:cs="Arial"/>
+                <w:sz w:val="24"/>
+                <w:szCs w:val="24"/>
+                <w:lang w:val="es-MX"/>
+              </w:rPr>
+            </w:pPr>
+            <w:r>
+              <w:rPr>
+                <w:rFonts w:ascii="Arial" w:hAnsi="Arial" w:cs="Arial"/>
+                <w:sz w:val="24"/>
+                <w:szCs w:val="24"/>
+                <w:lang w:val="es-MX"/>
+              </w:rPr>
+              <w:t>El cliente escogerá el producto y podrá verificar su producto y la autorización de la compra.</w:t>
+            </w:r>
+          </w:p>
+          <w:p>
+            <w:pPr>
+              <w:pStyle w:val="Prrafodelista"/>
+              <w:numPr>
+                <w:ilvl w:val="0"/>
+                <w:numId w:val="10"/>
+              </w:numPr>
+              <w:jc w:val="both"/>
+              <w:rPr>
+                <w:rFonts w:ascii="Arial" w:hAnsi="Arial" w:cs="Arial"/>
+                <w:sz w:val="24"/>
+                <w:szCs w:val="24"/>
+                <w:lang w:val="es-MX"/>
+              </w:rPr>
+            </w:pPr>
+            <w:r>
+              <w:rPr>
+                <w:rFonts w:ascii="Arial" w:hAnsi="Arial" w:cs="Arial"/>
+                <w:sz w:val="24"/>
+                <w:szCs w:val="24"/>
+                <w:lang w:val="es-MX"/>
+              </w:rPr>
+              <w:t>El cliente podrá ver la consulta de compra o podrá anularla.</w:t>
             </w:r>
           </w:p>
         </w:tc>
@@ -1171,7 +1325,16 @@
                 <w:szCs w:val="24"/>
                 <w:lang w:val="es-MX"/>
               </w:rPr>
-              <w:t>Cat_v1</w:t>
+              <w:t>PS</w:t>
+            </w:r>
+            <w:r>
+              <w:rPr>
+                <w:rFonts w:ascii="Arial" w:hAnsi="Arial" w:cs="Arial"/>
+                <w:sz w:val="24"/>
+                <w:szCs w:val="24"/>
+                <w:lang w:val="es-MX"/>
+              </w:rPr>
+              <w:t>_Admin</w:t>
             </w:r>
           </w:p>
         </w:tc>
@@ -1196,7 +1359,7 @@
                 <w:szCs w:val="24"/>
                 <w:lang w:val="es-MX"/>
               </w:rPr>
-              <w:t>Categorías de los productos</w:t>
+              <w:t>Productos</w:t>
             </w:r>
           </w:p>
         </w:tc>
@@ -1221,27 +1384,81 @@
                 <w:szCs w:val="24"/>
                 <w:lang w:val="es-MX"/>
               </w:rPr>
-              <w:t>El Proceso permite al usuario, visitar diferentes categorías de juegos, accesorios, o peluches.</w:t>
-            </w:r>
-          </w:p>
-          <w:p>
-            <w:pPr>
-              <w:jc w:val="both"/>
-              <w:rPr>
-                <w:rFonts w:ascii="Arial" w:hAnsi="Arial" w:cs="Arial"/>
-                <w:sz w:val="24"/>
-                <w:szCs w:val="24"/>
-                <w:lang w:val="es-MX"/>
-              </w:rPr>
-            </w:pPr>
-            <w:r>
-              <w:rPr>
-                <w:rFonts w:ascii="Arial" w:hAnsi="Arial" w:cs="Arial"/>
-                <w:sz w:val="24"/>
-                <w:szCs w:val="24"/>
-                <w:lang w:val="es-MX"/>
-              </w:rPr>
-              <w:t xml:space="preserve">Pasos: </w:t>
+              <w:t xml:space="preserve">El Proceso permite </w:t>
+            </w:r>
+            <w:r>
+              <w:rPr>
+                <w:rFonts w:ascii="Arial" w:hAnsi="Arial" w:cs="Arial"/>
+                <w:sz w:val="24"/>
+                <w:szCs w:val="24"/>
+                <w:lang w:val="es-MX"/>
+              </w:rPr>
+              <w:t>al administrador de producción poder ver que productos</w:t>
+            </w:r>
+            <w:r>
+              <w:rPr>
+                <w:rFonts w:ascii="Arial" w:hAnsi="Arial" w:cs="Arial"/>
+                <w:sz w:val="24"/>
+                <w:szCs w:val="24"/>
+                <w:lang w:val="es-MX"/>
+              </w:rPr>
+              <w:t xml:space="preserve"> que</w:t>
+            </w:r>
+            <w:r>
+              <w:rPr>
+                <w:rFonts w:ascii="Arial" w:hAnsi="Arial" w:cs="Arial"/>
+                <w:sz w:val="24"/>
+                <w:szCs w:val="24"/>
+                <w:lang w:val="es-MX"/>
+              </w:rPr>
+              <w:t xml:space="preserve"> deberá de restablecer para tener en el </w:t>
+            </w:r>
+            <w:r>
+              <w:rPr>
+                <w:rFonts w:ascii="Arial" w:hAnsi="Arial" w:cs="Arial"/>
+                <w:sz w:val="24"/>
+                <w:szCs w:val="24"/>
+                <w:lang w:val="es-MX"/>
+              </w:rPr>
+              <w:t>almacén</w:t>
+            </w:r>
+            <w:r>
+              <w:rPr>
+                <w:rFonts w:ascii="Arial" w:hAnsi="Arial" w:cs="Arial"/>
+                <w:sz w:val="24"/>
+                <w:szCs w:val="24"/>
+                <w:lang w:val="es-MX"/>
+              </w:rPr>
+              <w:t>.</w:t>
+            </w:r>
+          </w:p>
+          <w:p>
+            <w:pPr>
+              <w:jc w:val="both"/>
+              <w:rPr>
+                <w:rFonts w:ascii="Arial" w:hAnsi="Arial" w:cs="Arial"/>
+                <w:sz w:val="24"/>
+                <w:szCs w:val="24"/>
+                <w:lang w:val="es-MX"/>
+              </w:rPr>
+            </w:pPr>
+            <w:r>
+              <w:rPr>
+                <w:rFonts w:ascii="Arial" w:hAnsi="Arial" w:cs="Arial"/>
+                <w:sz w:val="24"/>
+                <w:szCs w:val="24"/>
+                <w:lang w:val="es-MX"/>
+              </w:rPr>
+              <w:t>Pasos:</w:t>
+            </w:r>
+            <w:r>
+              <w:rPr>
+                <w:rFonts w:ascii="Arial" w:hAnsi="Arial" w:cs="Arial"/>
+                <w:sz w:val="24"/>
+                <w:szCs w:val="24"/>
+                <w:lang w:val="es-MX"/>
+              </w:rPr>
+              <w:t xml:space="preserve"> </w:t>
             </w:r>
           </w:p>
           <w:p>
@@ -1266,7 +1483,7 @@
                 <w:szCs w:val="24"/>
                 <w:lang w:val="es-MX"/>
               </w:rPr>
-              <w:t>El usuario tendría que ver cada categoría de la tienda.</w:t>
+              <w:t>El administrador de producción deberá de meter el usuario y contraseña.</w:t>
             </w:r>
           </w:p>
           <w:p>
@@ -1291,7 +1508,25 @@
                 <w:szCs w:val="24"/>
                 <w:lang w:val="es-MX"/>
               </w:rPr>
-              <w:t>Poder ver cada categoría ordenada en cada uno del estante.</w:t>
+              <w:t xml:space="preserve">Después verificar los productos que se hayan vendido, cantidad y el </w:t>
+            </w:r>
+            <w:r>
+              <w:rPr>
+                <w:rFonts w:ascii="Arial" w:hAnsi="Arial" w:cs="Arial"/>
+                <w:sz w:val="24"/>
+                <w:szCs w:val="24"/>
+                <w:lang w:val="es-MX"/>
+              </w:rPr>
+              <w:t>estado (</w:t>
+            </w:r>
+            <w:r>
+              <w:rPr>
+                <w:rFonts w:ascii="Arial" w:hAnsi="Arial" w:cs="Arial"/>
+                <w:sz w:val="24"/>
+                <w:szCs w:val="24"/>
+                <w:lang w:val="es-MX"/>
+              </w:rPr>
+              <w:t>Entregados o No entregados).</w:t>
             </w:r>
           </w:p>
           <w:p>
@@ -1316,7 +1551,8 @@
                 <w:szCs w:val="24"/>
                 <w:lang w:val="es-MX"/>
               </w:rPr>
-              <w:t>El usuario podrá encontrar de manera más fácil del producto que desea comprar</w:t>
+              <w:lastRenderedPageBreak/>
+              <w:t>El administrador tendrá que pedir productos a la distribuidora para que no haya desabasto de materia prima.</w:t>
             </w:r>
           </w:p>
         </w:tc>
@@ -1343,7 +1579,17 @@
                 <w:szCs w:val="24"/>
                 <w:lang w:val="es-MX"/>
               </w:rPr>
-              <w:t>Pedidos_v1</w:t>
+              <w:lastRenderedPageBreak/>
+              <w:t>DN</w:t>
+            </w:r>
+            <w:r>
+              <w:rPr>
+                <w:rFonts w:ascii="Arial" w:hAnsi="Arial" w:cs="Arial"/>
+                <w:sz w:val="24"/>
+                <w:szCs w:val="24"/>
+                <w:lang w:val="es-MX"/>
+              </w:rPr>
+              <w:t>_v1</w:t>
             </w:r>
           </w:p>
         </w:tc>
@@ -1368,7 +1614,16 @@
                 <w:szCs w:val="24"/>
                 <w:lang w:val="es-MX"/>
               </w:rPr>
-              <w:t xml:space="preserve">Realizar un pedido </w:t>
+              <w:t>Distribución</w:t>
+            </w:r>
+            <w:r>
+              <w:rPr>
+                <w:rFonts w:ascii="Arial" w:hAnsi="Arial" w:cs="Arial"/>
+                <w:sz w:val="24"/>
+                <w:szCs w:val="24"/>
+                <w:lang w:val="es-MX"/>
+              </w:rPr>
+              <w:t xml:space="preserve"> </w:t>
             </w:r>
           </w:p>
         </w:tc>
@@ -1393,37 +1648,45 @@
                 <w:szCs w:val="24"/>
                 <w:lang w:val="es-MX"/>
               </w:rPr>
-              <w:t xml:space="preserve">El procesos permite al usuario apartar un producto por pedido para que se le </w:t>
-            </w:r>
-            <w:r>
-              <w:rPr>
-                <w:rFonts w:ascii="Arial" w:hAnsi="Arial" w:cs="Arial"/>
-                <w:sz w:val="24"/>
-                <w:szCs w:val="24"/>
-                <w:lang w:val="es-MX"/>
-              </w:rPr>
-              <w:lastRenderedPageBreak/>
-              <w:t>haga la venta, y se haga la entrega en tienda o a domicilio</w:t>
-            </w:r>
-          </w:p>
-          <w:p>
-            <w:pPr>
-              <w:jc w:val="both"/>
-              <w:rPr>
-                <w:rFonts w:ascii="Arial" w:hAnsi="Arial" w:cs="Arial"/>
-                <w:sz w:val="24"/>
-                <w:szCs w:val="24"/>
-                <w:lang w:val="es-MX"/>
-              </w:rPr>
-            </w:pPr>
-            <w:r>
-              <w:rPr>
-                <w:rFonts w:ascii="Arial" w:hAnsi="Arial" w:cs="Arial"/>
-                <w:sz w:val="24"/>
-                <w:szCs w:val="24"/>
-                <w:lang w:val="es-MX"/>
-              </w:rPr>
-              <w:t>Pasos:</w:t>
+              <w:t>El proceso</w:t>
+            </w:r>
+            <w:r>
+              <w:rPr>
+                <w:rFonts w:ascii="Arial" w:hAnsi="Arial" w:cs="Arial"/>
+                <w:sz w:val="24"/>
+                <w:szCs w:val="24"/>
+                <w:lang w:val="es-MX"/>
+              </w:rPr>
+              <w:t xml:space="preserve"> permite al </w:t>
+            </w:r>
+            <w:r>
+              <w:rPr>
+                <w:rFonts w:ascii="Arial" w:hAnsi="Arial" w:cs="Arial"/>
+                <w:sz w:val="24"/>
+                <w:szCs w:val="24"/>
+                <w:lang w:val="es-MX"/>
+              </w:rPr>
+              <w:t>administrador de distribución ver las listas de compras de todos los clientes y ver el estado del pedido a entregar.</w:t>
+            </w:r>
+          </w:p>
+          <w:p>
+            <w:pPr>
+              <w:jc w:val="both"/>
+              <w:rPr>
+                <w:rFonts w:ascii="Arial" w:hAnsi="Arial" w:cs="Arial"/>
+                <w:sz w:val="24"/>
+                <w:szCs w:val="24"/>
+                <w:lang w:val="es-MX"/>
+              </w:rPr>
+            </w:pPr>
+            <w:r>
+              <w:rPr>
+                <w:rFonts w:ascii="Arial" w:hAnsi="Arial" w:cs="Arial"/>
+                <w:sz w:val="24"/>
+                <w:szCs w:val="24"/>
+                <w:lang w:val="es-MX"/>
+              </w:rPr>
+              <w:t>Pasos.</w:t>
             </w:r>
           </w:p>
           <w:p>
@@ -1448,7 +1711,7 @@
                 <w:szCs w:val="24"/>
                 <w:lang w:val="es-MX"/>
               </w:rPr>
-              <w:t>El usuario tendría que ir a tienda para poder realizar la compra de un producto</w:t>
+              <w:t>El administrador de distribución tendrá que iniciar sesión.</w:t>
             </w:r>
           </w:p>
           <w:p>
@@ -1473,7 +1736,7 @@
                 <w:szCs w:val="24"/>
                 <w:lang w:val="es-MX"/>
               </w:rPr>
-              <w:t>El usuario tendría que ir a caja para realizar el pago</w:t>
+              <w:t>Podrá ver todas las listas de ventas que los clientes hayan solicitado.</w:t>
             </w:r>
           </w:p>
           <w:p>
@@ -1498,7 +1761,7 @@
                 <w:szCs w:val="24"/>
                 <w:lang w:val="es-MX"/>
               </w:rPr>
-              <w:t>El vendedor tendría que verificar si hay productos en bodega</w:t>
+              <w:t>Podrá ver el estado del producto si esta empacado o no.</w:t>
             </w:r>
           </w:p>
           <w:p>
@@ -1523,7 +1786,27 @@
                 <w:szCs w:val="24"/>
                 <w:lang w:val="es-MX"/>
               </w:rPr>
-              <w:t>El usuario tendría que elegir entre una entrega en tienda o una entrega a su domicilio.</w:t>
+              <w:t>Por ultimo trazar la ruta de distribución de pedidos, la ruta también la podrá</w:t>
+            </w:r>
+            <w:r>
+              <w:rPr>
+                <w:rFonts w:ascii="Arial" w:hAnsi="Arial" w:cs="Arial"/>
+                <w:sz w:val="24"/>
+                <w:szCs w:val="24"/>
+                <w:lang w:val="es-MX"/>
+              </w:rPr>
+              <w:t xml:space="preserve"> ver</w:t>
+            </w:r>
+            <w:bookmarkStart w:id="0" w:name="_GoBack"/>
+            <w:bookmarkEnd w:id="0"/>
+            <w:r>
+              <w:rPr>
+                <w:rFonts w:ascii="Arial" w:hAnsi="Arial" w:cs="Arial"/>
+                <w:sz w:val="24"/>
+                <w:szCs w:val="24"/>
+                <w:lang w:val="es-MX"/>
+              </w:rPr>
+              <w:t xml:space="preserve"> el cliente.</w:t>
             </w:r>
           </w:p>
         </w:tc>
@@ -1550,8 +1833,7 @@
                 <w:szCs w:val="24"/>
                 <w:lang w:val="es-MX"/>
               </w:rPr>
-              <w:lastRenderedPageBreak/>
-              <w:t>Shoppiog_v1</w:t>
+              <w:t>VA_V1</w:t>
             </w:r>
           </w:p>
         </w:tc>
@@ -1576,7 +1858,7 @@
                 <w:szCs w:val="24"/>
                 <w:lang w:val="es-MX"/>
               </w:rPr>
-              <w:t>Carrito de compras</w:t>
+              <w:t>Venta del pedido</w:t>
             </w:r>
           </w:p>
         </w:tc>
@@ -1601,11 +1883,12 @@
                 <w:szCs w:val="24"/>
                 <w:lang w:val="es-MX"/>
               </w:rPr>
-              <w:t xml:space="preserve">El usuario podrá saber el precio total antes de realizar la compra final </w:t>
-            </w:r>
-          </w:p>
-          <w:p>
-            <w:pPr>
+              <w:t>El usuario podrá tener alguna queja o consulta del servicio después de la venta y entrega del producto.</w:t>
+            </w:r>
+          </w:p>
+          <w:p>
+            <w:pPr>
+              <w:ind w:left="360"/>
               <w:jc w:val="both"/>
               <w:rPr>
                 <w:rFonts w:ascii="Arial" w:hAnsi="Arial" w:cs="Arial"/>
@@ -1629,7 +1912,7 @@
               <w:pStyle w:val="Prrafodelista"/>
               <w:numPr>
                 <w:ilvl w:val="0"/>
-                <w:numId w:val="5"/>
+                <w:numId w:val="11"/>
               </w:numPr>
               <w:jc w:val="both"/>
               <w:rPr>
@@ -1646,7 +1929,7 @@
                 <w:szCs w:val="24"/>
                 <w:lang w:val="es-MX"/>
               </w:rPr>
-              <w:t xml:space="preserve">El usuario tendrá que sumar todos los precios de sus productos que desea comprar </w:t>
+              <w:t>Usuario tendrá una ayuda profesional sobre alguna queja o consulta del servicio</w:t>
             </w:r>
           </w:p>
           <w:p>
@@ -1654,7 +1937,7 @@
               <w:pStyle w:val="Prrafodelista"/>
               <w:numPr>
                 <w:ilvl w:val="0"/>
-                <w:numId w:val="5"/>
+                <w:numId w:val="11"/>
               </w:numPr>
               <w:jc w:val="both"/>
               <w:rPr>
@@ -1671,7 +1954,32 @@
                 <w:szCs w:val="24"/>
                 <w:lang w:val="es-MX"/>
               </w:rPr>
-              <w:t xml:space="preserve">El usuario tendrá que ver si tiene el monto suficiente para realizar la compra </w:t>
+              <w:t>Se estudiará por parte de la empresa el reclamo o la consulta del cliente.</w:t>
+            </w:r>
+          </w:p>
+          <w:p>
+            <w:pPr>
+              <w:pStyle w:val="Prrafodelista"/>
+              <w:numPr>
+                <w:ilvl w:val="0"/>
+                <w:numId w:val="11"/>
+              </w:numPr>
+              <w:jc w:val="both"/>
+              <w:rPr>
+                <w:rFonts w:ascii="Arial" w:hAnsi="Arial" w:cs="Arial"/>
+                <w:sz w:val="24"/>
+                <w:szCs w:val="24"/>
+                <w:lang w:val="es-MX"/>
+              </w:rPr>
+            </w:pPr>
+            <w:r>
+              <w:rPr>
+                <w:rFonts w:ascii="Arial" w:hAnsi="Arial" w:cs="Arial"/>
+                <w:sz w:val="24"/>
+                <w:szCs w:val="24"/>
+                <w:lang w:val="es-MX"/>
+              </w:rPr>
+              <w:t>También se tomaran datos del cliente y se resolverá el problema en el menor tiempo posible.</w:t>
             </w:r>
           </w:p>
         </w:tc>
@@ -1698,7 +2006,25 @@
                 <w:szCs w:val="24"/>
                 <w:lang w:val="es-MX"/>
               </w:rPr>
-              <w:t>Cuenta_v2</w:t>
+              <w:t>C</w:t>
+            </w:r>
+            <w:r>
+              <w:rPr>
+                <w:rFonts w:ascii="Arial" w:hAnsi="Arial" w:cs="Arial"/>
+                <w:sz w:val="24"/>
+                <w:szCs w:val="24"/>
+                <w:lang w:val="es-MX"/>
+              </w:rPr>
+              <w:t>OMM</w:t>
+            </w:r>
+            <w:r>
+              <w:rPr>
+                <w:rFonts w:ascii="Arial" w:hAnsi="Arial" w:cs="Arial"/>
+                <w:sz w:val="24"/>
+                <w:szCs w:val="24"/>
+                <w:lang w:val="es-MX"/>
+              </w:rPr>
+              <w:t>_v2</w:t>
             </w:r>
           </w:p>
         </w:tc>
@@ -1723,7 +2049,7 @@
                 <w:szCs w:val="24"/>
                 <w:lang w:val="es-MX"/>
               </w:rPr>
-              <w:t>Cuenta de usuario</w:t>
+              <w:t>Comunicaciones</w:t>
             </w:r>
           </w:p>
         </w:tc>
@@ -1748,7 +2074,7 @@
                 <w:szCs w:val="24"/>
                 <w:lang w:val="es-MX"/>
               </w:rPr>
-              <w:t>Poder tener una cuenta que facilite las compras, pedidos o sugerencias de los productos, también llevar un historial de todas las compras realizadas</w:t>
+              <w:t>El proceso permite gestionar la comunicación social, laboral y buena relación entre el cliente y el distribuidor.</w:t>
             </w:r>
           </w:p>
           <w:p>
@@ -1793,7 +2119,7 @@
                 <w:szCs w:val="24"/>
                 <w:lang w:val="es-MX"/>
               </w:rPr>
-              <w:t>El usuario tendría que realizar un pago por una membresía, o simplemente ser un cliente frecuente en la tienda que le agrade</w:t>
+              <w:t xml:space="preserve">Genera productividad y rentabilidad internamente y exteriormente de la empresa </w:t>
             </w:r>
           </w:p>
           <w:p>
@@ -1818,136 +2144,7 @@
                 <w:szCs w:val="24"/>
                 <w:lang w:val="es-MX"/>
               </w:rPr>
-              <w:t>El usuario tendrá que estar de acuerdo a las políticas de la empresa para poder tener su cuenta la cual le brindara muchas herramientas de ayuda, esto por medio de un trabajador de la empresa para firmar un contrato de privacidad de datos del cliente.</w:t>
-            </w:r>
-          </w:p>
-          <w:p>
-            <w:pPr>
-              <w:jc w:val="both"/>
-              <w:rPr>
-                <w:rFonts w:ascii="Arial" w:hAnsi="Arial" w:cs="Arial"/>
-                <w:sz w:val="24"/>
-                <w:szCs w:val="24"/>
-                <w:lang w:val="es-MX"/>
-              </w:rPr>
-            </w:pPr>
-          </w:p>
-        </w:tc>
-      </w:tr>
-      <w:tr>
-        <w:tc>
-          <w:tcPr>
-            <w:tcW w:w="1898" w:type="dxa"/>
-          </w:tcPr>
-          <w:p>
-            <w:pPr>
-              <w:jc w:val="both"/>
-              <w:rPr>
-                <w:rFonts w:ascii="Arial" w:hAnsi="Arial" w:cs="Arial"/>
-                <w:sz w:val="24"/>
-                <w:szCs w:val="24"/>
-                <w:lang w:val="es-MX"/>
-              </w:rPr>
-            </w:pPr>
-            <w:r>
-              <w:rPr>
-                <w:rFonts w:ascii="Arial" w:hAnsi="Arial" w:cs="Arial"/>
-                <w:sz w:val="24"/>
-                <w:szCs w:val="24"/>
-                <w:lang w:val="es-MX"/>
-              </w:rPr>
-              <w:t>Ateción_Cliente</w:t>
-            </w:r>
-          </w:p>
-        </w:tc>
-        <w:tc>
-          <w:tcPr>
-            <w:tcW w:w="2595" w:type="dxa"/>
-          </w:tcPr>
-          <w:p>
-            <w:pPr>
-              <w:jc w:val="both"/>
-              <w:rPr>
-                <w:rFonts w:ascii="Arial" w:hAnsi="Arial" w:cs="Arial"/>
-                <w:sz w:val="24"/>
-                <w:szCs w:val="24"/>
-                <w:lang w:val="es-MX"/>
-              </w:rPr>
-            </w:pPr>
-            <w:r>
-              <w:rPr>
-                <w:rFonts w:ascii="Arial" w:hAnsi="Arial" w:cs="Arial"/>
-                <w:sz w:val="24"/>
-                <w:szCs w:val="24"/>
-                <w:lang w:val="es-MX"/>
-              </w:rPr>
-              <w:t xml:space="preserve">Atención al cliente </w:t>
-            </w:r>
-          </w:p>
-        </w:tc>
-        <w:tc>
-          <w:tcPr>
-            <w:tcW w:w="4335" w:type="dxa"/>
-          </w:tcPr>
-          <w:p>
-            <w:pPr>
-              <w:jc w:val="both"/>
-              <w:rPr>
-                <w:rFonts w:ascii="Arial" w:hAnsi="Arial" w:cs="Arial"/>
-                <w:sz w:val="24"/>
-                <w:szCs w:val="24"/>
-                <w:lang w:val="es-MX"/>
-              </w:rPr>
-            </w:pPr>
-            <w:r>
-              <w:rPr>
-                <w:rFonts w:ascii="Arial" w:hAnsi="Arial" w:cs="Arial"/>
-                <w:sz w:val="24"/>
-                <w:szCs w:val="24"/>
-                <w:lang w:val="es-MX"/>
-              </w:rPr>
-              <w:t xml:space="preserve">Si el usuario, llega a tener algún error de compra o que el producto este dañado </w:t>
-            </w:r>
-          </w:p>
-          <w:p>
-            <w:pPr>
-              <w:jc w:val="both"/>
-              <w:rPr>
-                <w:rFonts w:ascii="Arial" w:hAnsi="Arial" w:cs="Arial"/>
-                <w:sz w:val="24"/>
-                <w:szCs w:val="24"/>
-                <w:lang w:val="es-MX"/>
-              </w:rPr>
-            </w:pPr>
-            <w:r>
-              <w:rPr>
-                <w:rFonts w:ascii="Arial" w:hAnsi="Arial" w:cs="Arial"/>
-                <w:sz w:val="24"/>
-                <w:szCs w:val="24"/>
-                <w:lang w:val="es-MX"/>
-              </w:rPr>
-              <w:lastRenderedPageBreak/>
-              <w:t>, el cliente podrá marcar a atención a clientes para llegar a un acuerdo, que solucione el problema de la compra</w:t>
-            </w:r>
-          </w:p>
-          <w:p>
-            <w:pPr>
-              <w:jc w:val="both"/>
-              <w:rPr>
-                <w:rFonts w:ascii="Arial" w:hAnsi="Arial" w:cs="Arial"/>
-                <w:sz w:val="24"/>
-                <w:szCs w:val="24"/>
-                <w:lang w:val="es-MX"/>
-              </w:rPr>
-            </w:pPr>
-            <w:r>
-              <w:rPr>
-                <w:rFonts w:ascii="Arial" w:hAnsi="Arial" w:cs="Arial"/>
-                <w:sz w:val="24"/>
-                <w:szCs w:val="24"/>
-                <w:lang w:val="es-MX"/>
-              </w:rPr>
-              <w:t>Pasos:</w:t>
+              <w:t>El proceso ayuda para el flujo de relaciones entre empleados y clientes, también entre los empleados</w:t>
             </w:r>
           </w:p>
           <w:p>
@@ -1955,7 +2152,7 @@
               <w:pStyle w:val="Prrafodelista"/>
               <w:numPr>
                 <w:ilvl w:val="0"/>
-                <w:numId w:val="7"/>
+                <w:numId w:val="6"/>
               </w:numPr>
               <w:jc w:val="both"/>
               <w:rPr>
@@ -1972,7 +2169,126 @@
                 <w:szCs w:val="24"/>
                 <w:lang w:val="es-MX"/>
               </w:rPr>
-              <w:t>Si el usuario presenta algún problema, tendría que llamar al número de atención al cliente.</w:t>
+              <w:lastRenderedPageBreak/>
+              <w:t>También el manejo de nuevas tecnologías de comunicación y información</w:t>
+            </w:r>
+            <w:r>
+              <w:rPr>
+                <w:rFonts w:ascii="Arial" w:hAnsi="Arial" w:cs="Arial"/>
+                <w:sz w:val="24"/>
+                <w:szCs w:val="24"/>
+                <w:lang w:val="es-MX"/>
+              </w:rPr>
+              <w:t>.</w:t>
+            </w:r>
+          </w:p>
+          <w:p>
+            <w:pPr>
+              <w:jc w:val="both"/>
+              <w:rPr>
+                <w:rFonts w:ascii="Arial" w:hAnsi="Arial" w:cs="Arial"/>
+                <w:sz w:val="24"/>
+                <w:szCs w:val="24"/>
+                <w:lang w:val="es-MX"/>
+              </w:rPr>
+            </w:pPr>
+          </w:p>
+        </w:tc>
+      </w:tr>
+      <w:tr>
+        <w:tc>
+          <w:tcPr>
+            <w:tcW w:w="1898" w:type="dxa"/>
+          </w:tcPr>
+          <w:p>
+            <w:pPr>
+              <w:jc w:val="both"/>
+              <w:rPr>
+                <w:rFonts w:ascii="Arial" w:hAnsi="Arial" w:cs="Arial"/>
+                <w:sz w:val="24"/>
+                <w:szCs w:val="24"/>
+                <w:lang w:val="es-MX"/>
+              </w:rPr>
+            </w:pPr>
+            <w:r>
+              <w:rPr>
+                <w:rFonts w:ascii="Arial" w:hAnsi="Arial" w:cs="Arial"/>
+                <w:sz w:val="24"/>
+                <w:szCs w:val="24"/>
+                <w:lang w:val="es-MX"/>
+              </w:rPr>
+              <w:lastRenderedPageBreak/>
+              <w:t>SK_V1</w:t>
+            </w:r>
+          </w:p>
+        </w:tc>
+        <w:tc>
+          <w:tcPr>
+            <w:tcW w:w="2595" w:type="dxa"/>
+          </w:tcPr>
+          <w:p>
+            <w:pPr>
+              <w:jc w:val="both"/>
+              <w:rPr>
+                <w:rFonts w:ascii="Arial" w:hAnsi="Arial" w:cs="Arial"/>
+                <w:sz w:val="24"/>
+                <w:szCs w:val="24"/>
+                <w:lang w:val="es-MX"/>
+              </w:rPr>
+            </w:pPr>
+            <w:r>
+              <w:rPr>
+                <w:rFonts w:ascii="Arial" w:hAnsi="Arial" w:cs="Arial"/>
+                <w:sz w:val="24"/>
+                <w:szCs w:val="24"/>
+                <w:lang w:val="es-MX"/>
+              </w:rPr>
+              <w:t>Almacén</w:t>
+            </w:r>
+          </w:p>
+        </w:tc>
+        <w:tc>
+          <w:tcPr>
+            <w:tcW w:w="4335" w:type="dxa"/>
+          </w:tcPr>
+          <w:p>
+            <w:pPr>
+              <w:jc w:val="both"/>
+              <w:rPr>
+                <w:rFonts w:ascii="Arial" w:hAnsi="Arial" w:cs="Arial"/>
+                <w:sz w:val="24"/>
+                <w:szCs w:val="24"/>
+                <w:lang w:val="es-MX"/>
+              </w:rPr>
+            </w:pPr>
+            <w:r>
+              <w:rPr>
+                <w:rFonts w:ascii="Arial" w:hAnsi="Arial" w:cs="Arial"/>
+                <w:sz w:val="24"/>
+                <w:szCs w:val="24"/>
+                <w:lang w:val="es-MX"/>
+              </w:rPr>
+              <w:t>El proceso ayuda al manejo de productos para el desabasto y la calidad del mismo.</w:t>
+            </w:r>
+          </w:p>
+          <w:p>
+            <w:pPr>
+              <w:jc w:val="both"/>
+              <w:rPr>
+                <w:rFonts w:ascii="Arial" w:hAnsi="Arial" w:cs="Arial"/>
+                <w:sz w:val="24"/>
+                <w:szCs w:val="24"/>
+                <w:lang w:val="es-MX"/>
+              </w:rPr>
+            </w:pPr>
+            <w:r>
+              <w:rPr>
+                <w:rFonts w:ascii="Arial" w:hAnsi="Arial" w:cs="Arial"/>
+                <w:sz w:val="24"/>
+                <w:szCs w:val="24"/>
+                <w:lang w:val="es-MX"/>
+              </w:rPr>
+              <w:t>Pasos:</w:t>
             </w:r>
           </w:p>
           <w:p>
@@ -1980,7 +2296,7 @@
               <w:pStyle w:val="Prrafodelista"/>
               <w:numPr>
                 <w:ilvl w:val="0"/>
-                <w:numId w:val="7"/>
+                <w:numId w:val="12"/>
               </w:numPr>
               <w:jc w:val="both"/>
               <w:rPr>
@@ -1997,7 +2313,7 @@
                 <w:szCs w:val="24"/>
                 <w:lang w:val="es-MX"/>
               </w:rPr>
-              <w:t>El servicio al cliente, tendría que tomar los datos del usuario y el problema a tratar.</w:t>
+              <w:t>Encargados del almacén ayudaran a poder tener el control y que no haya desabasto de productos que son requeridos frecuentemente.</w:t>
             </w:r>
           </w:p>
           <w:p>
@@ -2005,7 +2321,7 @@
               <w:pStyle w:val="Prrafodelista"/>
               <w:numPr>
                 <w:ilvl w:val="0"/>
-                <w:numId w:val="7"/>
+                <w:numId w:val="12"/>
               </w:numPr>
               <w:jc w:val="both"/>
               <w:rPr>
@@ -2022,155 +2338,7 @@
                 <w:szCs w:val="24"/>
                 <w:lang w:val="es-MX"/>
               </w:rPr>
-              <w:t>Esperar algunos minutos de por parte del usuario al servicio al cliente para llegar a un acuerdo sobre el problema a tratar.</w:t>
-            </w:r>
-          </w:p>
-        </w:tc>
-      </w:tr>
-      <w:tr>
-        <w:tc>
-          <w:tcPr>
-            <w:tcW w:w="1898" w:type="dxa"/>
-          </w:tcPr>
-          <w:p>
-            <w:pPr>
-              <w:jc w:val="both"/>
-              <w:rPr>
-                <w:rFonts w:ascii="Arial" w:hAnsi="Arial" w:cs="Arial"/>
-                <w:sz w:val="24"/>
-                <w:szCs w:val="24"/>
-                <w:lang w:val="es-MX"/>
-              </w:rPr>
-            </w:pPr>
-            <w:r>
-              <w:rPr>
-                <w:rFonts w:ascii="Arial" w:hAnsi="Arial" w:cs="Arial"/>
-                <w:sz w:val="24"/>
-                <w:szCs w:val="24"/>
-                <w:lang w:val="es-MX"/>
-              </w:rPr>
-              <w:lastRenderedPageBreak/>
-              <w:t>Caract_v1</w:t>
-            </w:r>
-          </w:p>
-        </w:tc>
-        <w:tc>
-          <w:tcPr>
-            <w:tcW w:w="2595" w:type="dxa"/>
-          </w:tcPr>
-          <w:p>
-            <w:pPr>
-              <w:jc w:val="both"/>
-              <w:rPr>
-                <w:rFonts w:ascii="Arial" w:hAnsi="Arial" w:cs="Arial"/>
-                <w:sz w:val="24"/>
-                <w:szCs w:val="24"/>
-                <w:lang w:val="es-MX"/>
-              </w:rPr>
-            </w:pPr>
-            <w:r>
-              <w:rPr>
-                <w:rFonts w:ascii="Arial" w:hAnsi="Arial" w:cs="Arial"/>
-                <w:sz w:val="24"/>
-                <w:szCs w:val="24"/>
-                <w:lang w:val="es-MX"/>
-              </w:rPr>
-              <w:t xml:space="preserve">Características del producto </w:t>
-            </w:r>
-          </w:p>
-        </w:tc>
-        <w:tc>
-          <w:tcPr>
-            <w:tcW w:w="4335" w:type="dxa"/>
-          </w:tcPr>
-          <w:p>
-            <w:pPr>
-              <w:jc w:val="both"/>
-              <w:rPr>
-                <w:rFonts w:ascii="Arial" w:hAnsi="Arial" w:cs="Arial"/>
-                <w:sz w:val="24"/>
-                <w:szCs w:val="24"/>
-                <w:lang w:val="es-MX"/>
-              </w:rPr>
-            </w:pPr>
-            <w:r>
-              <w:rPr>
-                <w:rFonts w:ascii="Arial" w:hAnsi="Arial" w:cs="Arial"/>
-                <w:sz w:val="24"/>
-                <w:szCs w:val="24"/>
-                <w:lang w:val="es-MX"/>
-              </w:rPr>
-              <w:t xml:space="preserve">El usuario podrá consultar las características del producto, para poder tener una mejor decisión del producto a comprar </w:t>
-            </w:r>
-          </w:p>
-          <w:p>
-            <w:pPr>
-              <w:jc w:val="both"/>
-              <w:rPr>
-                <w:rFonts w:ascii="Arial" w:hAnsi="Arial" w:cs="Arial"/>
-                <w:sz w:val="24"/>
-                <w:szCs w:val="24"/>
-                <w:lang w:val="es-MX"/>
-              </w:rPr>
-            </w:pPr>
-            <w:r>
-              <w:rPr>
-                <w:rFonts w:ascii="Arial" w:hAnsi="Arial" w:cs="Arial"/>
-                <w:sz w:val="24"/>
-                <w:szCs w:val="24"/>
-                <w:lang w:val="es-MX"/>
-              </w:rPr>
-              <w:t>Pasos:</w:t>
-            </w:r>
-          </w:p>
-          <w:p>
-            <w:pPr>
-              <w:pStyle w:val="Prrafodelista"/>
-              <w:numPr>
-                <w:ilvl w:val="0"/>
-                <w:numId w:val="8"/>
-              </w:numPr>
-              <w:jc w:val="both"/>
-              <w:rPr>
-                <w:rFonts w:ascii="Arial" w:hAnsi="Arial" w:cs="Arial"/>
-                <w:sz w:val="24"/>
-                <w:szCs w:val="24"/>
-                <w:lang w:val="es-MX"/>
-              </w:rPr>
-            </w:pPr>
-            <w:r>
-              <w:rPr>
-                <w:rFonts w:ascii="Arial" w:hAnsi="Arial" w:cs="Arial"/>
-                <w:sz w:val="24"/>
-                <w:szCs w:val="24"/>
-                <w:lang w:val="es-MX"/>
-              </w:rPr>
-              <w:t xml:space="preserve">El usuario tendría que checar la calidad del producto, físicamente </w:t>
-            </w:r>
-          </w:p>
-          <w:p>
-            <w:pPr>
-              <w:pStyle w:val="Prrafodelista"/>
-              <w:numPr>
-                <w:ilvl w:val="0"/>
-                <w:numId w:val="8"/>
-              </w:numPr>
-              <w:jc w:val="both"/>
-              <w:rPr>
-                <w:rFonts w:ascii="Arial" w:hAnsi="Arial" w:cs="Arial"/>
-                <w:sz w:val="24"/>
-                <w:szCs w:val="24"/>
-                <w:lang w:val="es-MX"/>
-              </w:rPr>
-            </w:pPr>
-            <w:r>
-              <w:rPr>
-                <w:rFonts w:ascii="Arial" w:hAnsi="Arial" w:cs="Arial"/>
-                <w:sz w:val="24"/>
-                <w:szCs w:val="24"/>
-                <w:lang w:val="es-MX"/>
-              </w:rPr>
-              <w:t>El usuario podrá leer las especificaciones técnicas del producto, las cuales al usuario le resultaría fácil entender y así tomar una decisión de si adquirir el producto, en otro caso no adquirirlo y buscar otro producto.</w:t>
+              <w:t>Mantener la calidad de los productos en buena calidad a la hora de entrega para la distribución</w:t>
             </w:r>
           </w:p>
         </w:tc>
@@ -2192,8 +2360,6 @@
           <w:lang w:val="es-MX"/>
         </w:rPr>
       </w:pPr>
-      <w:bookmarkStart w:id="0" w:name="_GoBack"/>
-      <w:bookmarkEnd w:id="0"/>
     </w:p>
     <w:sectPr>
       <w:pgSz w:w="12240" w:h="15840"/>
@@ -2475,6 +2641,184 @@
     </w:lvl>
   </w:abstractNum>
   <w:abstractNum w:abstractNumId="3" w15:restartNumberingAfterBreak="0">
+    <w:nsid w:val="3C8F6E36"/>
+    <w:multiLevelType w:val="hybridMultilevel"/>
+    <w:tmpl w:val="FD02EBF4"/>
+    <w:lvl w:ilvl="0" w:tplc="0409000F">
+      <w:start w:val="1"/>
+      <w:numFmt w:val="decimal"/>
+      <w:lvlText w:val="%1."/>
+      <w:lvlJc w:val="left"/>
+      <w:pPr>
+        <w:ind w:left="720" w:hanging="360"/>
+      </w:pPr>
+      <w:rPr>
+        <w:rFonts w:hint="default"/>
+      </w:rPr>
+    </w:lvl>
+    <w:lvl w:ilvl="1" w:tplc="04090019" w:tentative="1">
+      <w:start w:val="1"/>
+      <w:numFmt w:val="lowerLetter"/>
+      <w:lvlText w:val="%2."/>
+      <w:lvlJc w:val="left"/>
+      <w:pPr>
+        <w:ind w:left="1440" w:hanging="360"/>
+      </w:pPr>
+    </w:lvl>
+    <w:lvl w:ilvl="2" w:tplc="0409001B" w:tentative="1">
+      <w:start w:val="1"/>
+      <w:numFmt w:val="lowerRoman"/>
+      <w:lvlText w:val="%3."/>
+      <w:lvlJc w:val="right"/>
+      <w:pPr>
+        <w:ind w:left="2160" w:hanging="180"/>
+      </w:pPr>
+    </w:lvl>
+    <w:lvl w:ilvl="3" w:tplc="0409000F" w:tentative="1">
+      <w:start w:val="1"/>
+      <w:numFmt w:val="decimal"/>
+      <w:lvlText w:val="%4."/>
+      <w:lvlJc w:val="left"/>
+      <w:pPr>
+        <w:ind w:left="2880" w:hanging="360"/>
+      </w:pPr>
+    </w:lvl>
+    <w:lvl w:ilvl="4" w:tplc="04090019" w:tentative="1">
+      <w:start w:val="1"/>
+      <w:numFmt w:val="lowerLetter"/>
+      <w:lvlText w:val="%5."/>
+      <w:lvlJc w:val="left"/>
+      <w:pPr>
+        <w:ind w:left="3600" w:hanging="360"/>
+      </w:pPr>
+    </w:lvl>
+    <w:lvl w:ilvl="5" w:tplc="0409001B" w:tentative="1">
+      <w:start w:val="1"/>
+      <w:numFmt w:val="lowerRoman"/>
+      <w:lvlText w:val="%6."/>
+      <w:lvlJc w:val="right"/>
+      <w:pPr>
+        <w:ind w:left="4320" w:hanging="180"/>
+      </w:pPr>
+    </w:lvl>
+    <w:lvl w:ilvl="6" w:tplc="0409000F" w:tentative="1">
+      <w:start w:val="1"/>
+      <w:numFmt w:val="decimal"/>
+      <w:lvlText w:val="%7."/>
+      <w:lvlJc w:val="left"/>
+      <w:pPr>
+        <w:ind w:left="5040" w:hanging="360"/>
+      </w:pPr>
+    </w:lvl>
+    <w:lvl w:ilvl="7" w:tplc="04090019" w:tentative="1">
+      <w:start w:val="1"/>
+      <w:numFmt w:val="lowerLetter"/>
+      <w:lvlText w:val="%8."/>
+      <w:lvlJc w:val="left"/>
+      <w:pPr>
+        <w:ind w:left="5760" w:hanging="360"/>
+      </w:pPr>
+    </w:lvl>
+    <w:lvl w:ilvl="8" w:tplc="0409001B" w:tentative="1">
+      <w:start w:val="1"/>
+      <w:numFmt w:val="lowerRoman"/>
+      <w:lvlText w:val="%9."/>
+      <w:lvlJc w:val="right"/>
+      <w:pPr>
+        <w:ind w:left="6480" w:hanging="180"/>
+      </w:pPr>
+    </w:lvl>
+  </w:abstractNum>
+  <w:abstractNum w:abstractNumId="4" w15:restartNumberingAfterBreak="0">
+    <w:nsid w:val="435F4575"/>
+    <w:multiLevelType w:val="hybridMultilevel"/>
+    <w:tmpl w:val="82C4101E"/>
+    <w:lvl w:ilvl="0" w:tplc="0409000F">
+      <w:start w:val="1"/>
+      <w:numFmt w:val="decimal"/>
+      <w:lvlText w:val="%1."/>
+      <w:lvlJc w:val="left"/>
+      <w:pPr>
+        <w:ind w:left="720" w:hanging="360"/>
+      </w:pPr>
+      <w:rPr>
+        <w:rFonts w:hint="default"/>
+      </w:rPr>
+    </w:lvl>
+    <w:lvl w:ilvl="1" w:tplc="04090019" w:tentative="1">
+      <w:start w:val="1"/>
+      <w:numFmt w:val="lowerLetter"/>
+      <w:lvlText w:val="%2."/>
+      <w:lvlJc w:val="left"/>
+      <w:pPr>
+        <w:ind w:left="1440" w:hanging="360"/>
+      </w:pPr>
+    </w:lvl>
+    <w:lvl w:ilvl="2" w:tplc="0409001B" w:tentative="1">
+      <w:start w:val="1"/>
+      <w:numFmt w:val="lowerRoman"/>
+      <w:lvlText w:val="%3."/>
+      <w:lvlJc w:val="right"/>
+      <w:pPr>
+        <w:ind w:left="2160" w:hanging="180"/>
+      </w:pPr>
+    </w:lvl>
+    <w:lvl w:ilvl="3" w:tplc="0409000F" w:tentative="1">
+      <w:start w:val="1"/>
+      <w:numFmt w:val="decimal"/>
+      <w:lvlText w:val="%4."/>
+      <w:lvlJc w:val="left"/>
+      <w:pPr>
+        <w:ind w:left="2880" w:hanging="360"/>
+      </w:pPr>
+    </w:lvl>
+    <w:lvl w:ilvl="4" w:tplc="04090019" w:tentative="1">
+      <w:start w:val="1"/>
+      <w:numFmt w:val="lowerLetter"/>
+      <w:lvlText w:val="%5."/>
+      <w:lvlJc w:val="left"/>
+      <w:pPr>
+        <w:ind w:left="3600" w:hanging="360"/>
+      </w:pPr>
+    </w:lvl>
+    <w:lvl w:ilvl="5" w:tplc="0409001B" w:tentative="1">
+      <w:start w:val="1"/>
+      <w:numFmt w:val="lowerRoman"/>
+      <w:lvlText w:val="%6."/>
+      <w:lvlJc w:val="right"/>
+      <w:pPr>
+        <w:ind w:left="4320" w:hanging="180"/>
+      </w:pPr>
+    </w:lvl>
+    <w:lvl w:ilvl="6" w:tplc="0409000F" w:tentative="1">
+      <w:start w:val="1"/>
+      <w:numFmt w:val="decimal"/>
+      <w:lvlText w:val="%7."/>
+      <w:lvlJc w:val="left"/>
+      <w:pPr>
+        <w:ind w:left="5040" w:hanging="360"/>
+      </w:pPr>
+    </w:lvl>
+    <w:lvl w:ilvl="7" w:tplc="04090019" w:tentative="1">
+      <w:start w:val="1"/>
+      <w:numFmt w:val="lowerLetter"/>
+      <w:lvlText w:val="%8."/>
+      <w:lvlJc w:val="left"/>
+      <w:pPr>
+        <w:ind w:left="5760" w:hanging="360"/>
+      </w:pPr>
+    </w:lvl>
+    <w:lvl w:ilvl="8" w:tplc="0409001B" w:tentative="1">
+      <w:start w:val="1"/>
+      <w:numFmt w:val="lowerRoman"/>
+      <w:lvlText w:val="%9."/>
+      <w:lvlJc w:val="right"/>
+      <w:pPr>
+        <w:ind w:left="6480" w:hanging="180"/>
+      </w:pPr>
+    </w:lvl>
+  </w:abstractNum>
+  <w:abstractNum w:abstractNumId="5" w15:restartNumberingAfterBreak="0">
     <w:nsid w:val="48D42B99"/>
     <w:multiLevelType w:val="hybridMultilevel"/>
     <w:tmpl w:val="39EA17C2"/>
@@ -2563,7 +2907,7 @@
       </w:pPr>
     </w:lvl>
   </w:abstractNum>
-  <w:abstractNum w:abstractNumId="4" w15:restartNumberingAfterBreak="0">
+  <w:abstractNum w:abstractNumId="6" w15:restartNumberingAfterBreak="0">
     <w:nsid w:val="4D284B1C"/>
     <w:multiLevelType w:val="hybridMultilevel"/>
     <w:tmpl w:val="F0F0D580"/>
@@ -2652,7 +2996,96 @@
       </w:pPr>
     </w:lvl>
   </w:abstractNum>
-  <w:abstractNum w:abstractNumId="5" w15:restartNumberingAfterBreak="0">
+  <w:abstractNum w:abstractNumId="7" w15:restartNumberingAfterBreak="0">
+    <w:nsid w:val="5C724262"/>
+    <w:multiLevelType w:val="hybridMultilevel"/>
+    <w:tmpl w:val="9DFA1E3E"/>
+    <w:lvl w:ilvl="0" w:tplc="0409000F">
+      <w:start w:val="1"/>
+      <w:numFmt w:val="decimal"/>
+      <w:lvlText w:val="%1."/>
+      <w:lvlJc w:val="left"/>
+      <w:pPr>
+        <w:ind w:left="720" w:hanging="360"/>
+      </w:pPr>
+      <w:rPr>
+        <w:rFonts w:hint="default"/>
+      </w:rPr>
+    </w:lvl>
+    <w:lvl w:ilvl="1" w:tplc="04090019" w:tentative="1">
+      <w:start w:val="1"/>
+      <w:numFmt w:val="lowerLetter"/>
+      <w:lvlText w:val="%2."/>
+      <w:lvlJc w:val="left"/>
+      <w:pPr>
+        <w:ind w:left="1440" w:hanging="360"/>
+      </w:pPr>
+    </w:lvl>
+    <w:lvl w:ilvl="2" w:tplc="0409001B" w:tentative="1">
+      <w:start w:val="1"/>
+      <w:numFmt w:val="lowerRoman"/>
+      <w:lvlText w:val="%3."/>
+      <w:lvlJc w:val="right"/>
+      <w:pPr>
+        <w:ind w:left="2160" w:hanging="180"/>
+      </w:pPr>
+    </w:lvl>
+    <w:lvl w:ilvl="3" w:tplc="0409000F" w:tentative="1">
+      <w:start w:val="1"/>
+      <w:numFmt w:val="decimal"/>
+      <w:lvlText w:val="%4."/>
+      <w:lvlJc w:val="left"/>
+      <w:pPr>
+        <w:ind w:left="2880" w:hanging="360"/>
+      </w:pPr>
+    </w:lvl>
+    <w:lvl w:ilvl="4" w:tplc="04090019" w:tentative="1">
+      <w:start w:val="1"/>
+      <w:numFmt w:val="lowerLetter"/>
+      <w:lvlText w:val="%5."/>
+      <w:lvlJc w:val="left"/>
+      <w:pPr>
+        <w:ind w:left="3600" w:hanging="360"/>
+      </w:pPr>
+    </w:lvl>
+    <w:lvl w:ilvl="5" w:tplc="0409001B" w:tentative="1">
+      <w:start w:val="1"/>
+      <w:numFmt w:val="lowerRoman"/>
+      <w:lvlText w:val="%6."/>
+      <w:lvlJc w:val="right"/>
+      <w:pPr>
+        <w:ind w:left="4320" w:hanging="180"/>
+      </w:pPr>
+    </w:lvl>
+    <w:lvl w:ilvl="6" w:tplc="0409000F" w:tentative="1">
+      <w:start w:val="1"/>
+      <w:numFmt w:val="decimal"/>
+      <w:lvlText w:val="%7."/>
+      <w:lvlJc w:val="left"/>
+      <w:pPr>
+        <w:ind w:left="5040" w:hanging="360"/>
+      </w:pPr>
+    </w:lvl>
+    <w:lvl w:ilvl="7" w:tplc="04090019" w:tentative="1">
+      <w:start w:val="1"/>
+      <w:numFmt w:val="lowerLetter"/>
+      <w:lvlText w:val="%8."/>
+      <w:lvlJc w:val="left"/>
+      <w:pPr>
+        <w:ind w:left="5760" w:hanging="360"/>
+      </w:pPr>
+    </w:lvl>
+    <w:lvl w:ilvl="8" w:tplc="0409001B" w:tentative="1">
+      <w:start w:val="1"/>
+      <w:numFmt w:val="lowerRoman"/>
+      <w:lvlText w:val="%9."/>
+      <w:lvlJc w:val="right"/>
+      <w:pPr>
+        <w:ind w:left="6480" w:hanging="180"/>
+      </w:pPr>
+    </w:lvl>
+  </w:abstractNum>
+  <w:abstractNum w:abstractNumId="8" w15:restartNumberingAfterBreak="0">
     <w:nsid w:val="76446BFB"/>
     <w:multiLevelType w:val="hybridMultilevel"/>
     <w:tmpl w:val="66B48906"/>
@@ -2741,7 +3174,7 @@
       </w:pPr>
     </w:lvl>
   </w:abstractNum>
-  <w:abstractNum w:abstractNumId="6" w15:restartNumberingAfterBreak="0">
+  <w:abstractNum w:abstractNumId="9" w15:restartNumberingAfterBreak="0">
     <w:nsid w:val="77681C40"/>
     <w:multiLevelType w:val="hybridMultilevel"/>
     <w:tmpl w:val="8714AD4A"/>
@@ -2830,7 +3263,7 @@
       </w:pPr>
     </w:lvl>
   </w:abstractNum>
-  <w:abstractNum w:abstractNumId="7" w15:restartNumberingAfterBreak="0">
+  <w:abstractNum w:abstractNumId="10" w15:restartNumberingAfterBreak="0">
     <w:nsid w:val="787C7FAF"/>
     <w:multiLevelType w:val="hybridMultilevel"/>
     <w:tmpl w:val="24566466"/>
@@ -2919,8 +3352,97 @@
       </w:pPr>
     </w:lvl>
   </w:abstractNum>
+  <w:abstractNum w:abstractNumId="11" w15:restartNumberingAfterBreak="0">
+    <w:nsid w:val="7FF77547"/>
+    <w:multiLevelType w:val="hybridMultilevel"/>
+    <w:tmpl w:val="2D407E82"/>
+    <w:lvl w:ilvl="0" w:tplc="0409000F">
+      <w:start w:val="1"/>
+      <w:numFmt w:val="decimal"/>
+      <w:lvlText w:val="%1."/>
+      <w:lvlJc w:val="left"/>
+      <w:pPr>
+        <w:ind w:left="720" w:hanging="360"/>
+      </w:pPr>
+      <w:rPr>
+        <w:rFonts w:hint="default"/>
+      </w:rPr>
+    </w:lvl>
+    <w:lvl w:ilvl="1" w:tplc="04090019" w:tentative="1">
+      <w:start w:val="1"/>
+      <w:numFmt w:val="lowerLetter"/>
+      <w:lvlText w:val="%2."/>
+      <w:lvlJc w:val="left"/>
+      <w:pPr>
+        <w:ind w:left="1440" w:hanging="360"/>
+      </w:pPr>
+    </w:lvl>
+    <w:lvl w:ilvl="2" w:tplc="0409001B" w:tentative="1">
+      <w:start w:val="1"/>
+      <w:numFmt w:val="lowerRoman"/>
+      <w:lvlText w:val="%3."/>
+      <w:lvlJc w:val="right"/>
+      <w:pPr>
+        <w:ind w:left="2160" w:hanging="180"/>
+      </w:pPr>
+    </w:lvl>
+    <w:lvl w:ilvl="3" w:tplc="0409000F" w:tentative="1">
+      <w:start w:val="1"/>
+      <w:numFmt w:val="decimal"/>
+      <w:lvlText w:val="%4."/>
+      <w:lvlJc w:val="left"/>
+      <w:pPr>
+        <w:ind w:left="2880" w:hanging="360"/>
+      </w:pPr>
+    </w:lvl>
+    <w:lvl w:ilvl="4" w:tplc="04090019" w:tentative="1">
+      <w:start w:val="1"/>
+      <w:numFmt w:val="lowerLetter"/>
+      <w:lvlText w:val="%5."/>
+      <w:lvlJc w:val="left"/>
+      <w:pPr>
+        <w:ind w:left="3600" w:hanging="360"/>
+      </w:pPr>
+    </w:lvl>
+    <w:lvl w:ilvl="5" w:tplc="0409001B" w:tentative="1">
+      <w:start w:val="1"/>
+      <w:numFmt w:val="lowerRoman"/>
+      <w:lvlText w:val="%6."/>
+      <w:lvlJc w:val="right"/>
+      <w:pPr>
+        <w:ind w:left="4320" w:hanging="180"/>
+      </w:pPr>
+    </w:lvl>
+    <w:lvl w:ilvl="6" w:tplc="0409000F" w:tentative="1">
+      <w:start w:val="1"/>
+      <w:numFmt w:val="decimal"/>
+      <w:lvlText w:val="%7."/>
+      <w:lvlJc w:val="left"/>
+      <w:pPr>
+        <w:ind w:left="5040" w:hanging="360"/>
+      </w:pPr>
+    </w:lvl>
+    <w:lvl w:ilvl="7" w:tplc="04090019" w:tentative="1">
+      <w:start w:val="1"/>
+      <w:numFmt w:val="lowerLetter"/>
+      <w:lvlText w:val="%8."/>
+      <w:lvlJc w:val="left"/>
+      <w:pPr>
+        <w:ind w:left="5760" w:hanging="360"/>
+      </w:pPr>
+    </w:lvl>
+    <w:lvl w:ilvl="8" w:tplc="0409001B" w:tentative="1">
+      <w:start w:val="1"/>
+      <w:numFmt w:val="lowerRoman"/>
+      <w:lvlText w:val="%9."/>
+      <w:lvlJc w:val="right"/>
+      <w:pPr>
+        <w:ind w:left="6480" w:hanging="180"/>
+      </w:pPr>
+    </w:lvl>
+  </w:abstractNum>
   <w:num w:numId="1">
-    <w:abstractNumId w:val="7"/>
+    <w:abstractNumId w:val="10"/>
   </w:num>
   <w:num w:numId="2">
     <w:abstractNumId w:val="0"/>
@@ -2932,16 +3454,28 @@
     <w:abstractNumId w:val="2"/>
   </w:num>
   <w:num w:numId="5">
+    <w:abstractNumId w:val="6"/>
+  </w:num>
+  <w:num w:numId="6">
+    <w:abstractNumId w:val="9"/>
+  </w:num>
+  <w:num w:numId="7">
+    <w:abstractNumId w:val="8"/>
+  </w:num>
+  <w:num w:numId="8">
+    <w:abstractNumId w:val="5"/>
+  </w:num>
+  <w:num w:numId="9">
     <w:abstractNumId w:val="4"/>
   </w:num>
-  <w:num w:numId="6">
-    <w:abstractNumId w:val="6"/>
+  <w:num w:numId="10">
+    <w:abstractNumId w:val="3"/>
   </w:num>
-  <w:num w:numId="7">
-    <w:abstractNumId w:val="5"/>
+  <w:num w:numId="11">
+    <w:abstractNumId w:val="11"/>
   </w:num>
-  <w:num w:numId="8">
-    <w:abstractNumId w:val="3"/>
+  <w:num w:numId="12">
+    <w:abstractNumId w:val="7"/>
   </w:num>
 </w:numbering>
 </file>

</xml_diff>